<commit_message>
Updating report and ppt
</commit_message>
<xml_diff>
--- a/Final Report.docx
+++ b/Final Report.docx
@@ -372,16 +372,7 @@
           <w:szCs w:val="28"/>
           <w:lang w:bidi="ar-LB"/>
         </w:rPr>
-        <w:t xml:space="preserve"> are analog sensors that produce an analog electrical signal </w:t>
-      </w:r>
-      <w:r>
-        <w:rPr>
-          <w:rFonts w:asciiTheme="majorBidi" w:hAnsiTheme="majorBidi" w:cstheme="majorBidi"/>
-          <w:sz w:val="28"/>
-          <w:szCs w:val="28"/>
-          <w:lang w:bidi="ar-LB"/>
-        </w:rPr>
-        <w:t>corresponding to electric signals generated through a patient’s heartbeat.</w:t>
+        <w:t xml:space="preserve"> are analog sensors that produce an analog electrical signal corresponding to electric signals generated through a patient’s heartbeat.</w:t>
       </w:r>
       <w:r>
         <w:rPr>
@@ -410,16 +401,7 @@
           <w:szCs w:val="28"/>
           <w:lang w:bidi="ar-LB"/>
         </w:rPr>
-        <w:t>Biological signals are recorded through special electrodes and are passed to a s</w:t>
-      </w:r>
-      <w:r>
-        <w:rPr>
-          <w:rFonts w:asciiTheme="majorBidi" w:hAnsiTheme="majorBidi" w:cstheme="majorBidi"/>
-          <w:sz w:val="28"/>
-          <w:szCs w:val="28"/>
-          <w:lang w:bidi="ar-LB"/>
-        </w:rPr>
-        <w:t xml:space="preserve">ignal conditioning circuit to amplify and enhance the signals for further analysis. </w:t>
+        <w:t xml:space="preserve">Biological signals are recorded through special electrodes and are passed to a signal conditioning circuit to amplify and enhance the signals for further analysis. </w:t>
       </w:r>
     </w:p>
     <w:p>
@@ -506,14 +488,27 @@
       <w:r>
         <w:t xml:space="preserve">Figure </w:t>
       </w:r>
-      <w:fldSimple w:instr=" SEQ Figure \* ARABIC ">
-        <w:r>
-          <w:rPr>
-            <w:noProof/>
-          </w:rPr>
-          <w:t>1</w:t>
-        </w:r>
-      </w:fldSimple>
+      <w:r>
+        <w:fldChar w:fldCharType="begin"/>
+      </w:r>
+      <w:r>
+        <w:instrText xml:space="preserve"> SEQ Figure \* ARABIC </w:instrText>
+      </w:r>
+      <w:r>
+        <w:fldChar w:fldCharType="separate"/>
+      </w:r>
+      <w:r>
+        <w:rPr>
+          <w:noProof/>
+        </w:rPr>
+        <w:t>1</w:t>
+      </w:r>
+      <w:r>
+        <w:rPr>
+          <w:noProof/>
+        </w:rPr>
+        <w:fldChar w:fldCharType="end"/>
+      </w:r>
       <w:r>
         <w:t xml:space="preserve">: Different placements for electrodes and the expected waveform. Courtesy of </w:t>
       </w:r>
@@ -839,14 +834,27 @@
       <w:r>
         <w:t xml:space="preserve">Figure </w:t>
       </w:r>
-      <w:fldSimple w:instr=" SEQ Figure \* ARABIC ">
-        <w:r>
-          <w:rPr>
-            <w:noProof/>
-          </w:rPr>
-          <w:t>2</w:t>
-        </w:r>
-      </w:fldSimple>
+      <w:r>
+        <w:fldChar w:fldCharType="begin"/>
+      </w:r>
+      <w:r>
+        <w:instrText xml:space="preserve"> SEQ Figure \* ARABIC </w:instrText>
+      </w:r>
+      <w:r>
+        <w:fldChar w:fldCharType="separate"/>
+      </w:r>
+      <w:r>
+        <w:rPr>
+          <w:noProof/>
+        </w:rPr>
+        <w:t>2</w:t>
+      </w:r>
+      <w:r>
+        <w:rPr>
+          <w:noProof/>
+        </w:rPr>
+        <w:fldChar w:fldCharType="end"/>
+      </w:r>
       <w:r>
         <w:t>: The microcontroller receives analog readings from the ECG monitor and communicates serially with the PC</w:t>
       </w:r>
@@ -1680,16 +1688,48 @@
       <w:r>
         <w:t xml:space="preserve">Figure </w:t>
       </w:r>
-      <w:fldSimple w:instr=" SEQ Figure \* ARABIC ">
-        <w:r>
-          <w:rPr>
-            <w:noProof/>
-          </w:rPr>
-          <w:t>3</w:t>
-        </w:r>
-      </w:fldSimple>
+      <w:r>
+        <w:fldChar w:fldCharType="begin"/>
+      </w:r>
+      <w:r>
+        <w:instrText xml:space="preserve"> SEQ Figure \* ARABIC </w:instrText>
+      </w:r>
+      <w:r>
+        <w:fldChar w:fldCharType="separate"/>
+      </w:r>
+      <w:r>
+        <w:rPr>
+          <w:noProof/>
+        </w:rPr>
+        <w:t>3</w:t>
+      </w:r>
+      <w:r>
+        <w:rPr>
+          <w:noProof/>
+        </w:rPr>
+        <w:fldChar w:fldCharType="end"/>
+      </w:r>
       <w:r>
         <w:t>: Expected heart beat waveform</w:t>
+      </w:r>
+      <w:r>
+        <w:t xml:space="preserve">, courtesy of </w:t>
+      </w:r>
+      <w:proofErr w:type="spellStart"/>
+      <w:r>
+        <w:t>Dr</w:t>
+      </w:r>
+      <w:proofErr w:type="spellEnd"/>
+      <w:r>
+        <w:t xml:space="preserve"> </w:t>
+      </w:r>
+      <w:proofErr w:type="spellStart"/>
+      <w:r>
+        <w:t>Shalan’s</w:t>
+      </w:r>
+      <w:proofErr w:type="spellEnd"/>
+      <w:r>
+        <w:t xml:space="preserve"> slides </w:t>
       </w:r>
     </w:p>
     <w:p>
@@ -2679,9 +2719,9 @@
       <w:r>
         <w:rPr>
           <w:rFonts w:asciiTheme="majorBidi" w:hAnsiTheme="majorBidi" w:cstheme="majorBidi"/>
-          <w:sz w:val="28"/>
-          <w:szCs w:val="28"/>
-          <w:lang w:bidi="ar-LB"/>
+          <w:noProof/>
+          <w:sz w:val="28"/>
+          <w:szCs w:val="28"/>
         </w:rPr>
         <w:drawing>
           <wp:inline distT="0" distB="0" distL="0" distR="0" wp14:anchorId="0A140326" wp14:editId="19C59B6A">
@@ -2730,14 +2770,27 @@
       <w:r>
         <w:t xml:space="preserve">Figure </w:t>
       </w:r>
-      <w:fldSimple w:instr=" SEQ Figure \* ARABIC ">
-        <w:r>
-          <w:rPr>
-            <w:noProof/>
-          </w:rPr>
-          <w:t>5</w:t>
-        </w:r>
-      </w:fldSimple>
+      <w:r>
+        <w:fldChar w:fldCharType="begin"/>
+      </w:r>
+      <w:r>
+        <w:instrText xml:space="preserve"> SEQ Figure \* ARABIC </w:instrText>
+      </w:r>
+      <w:r>
+        <w:fldChar w:fldCharType="separate"/>
+      </w:r>
+      <w:r>
+        <w:rPr>
+          <w:noProof/>
+        </w:rPr>
+        <w:t>5</w:t>
+      </w:r>
+      <w:r>
+        <w:rPr>
+          <w:noProof/>
+        </w:rPr>
+        <w:fldChar w:fldCharType="end"/>
+      </w:r>
       <w:r>
         <w:t>: Connection screen list</w:t>
       </w:r>
@@ -2849,14 +2902,27 @@
       <w:r>
         <w:t xml:space="preserve">Figure </w:t>
       </w:r>
-      <w:fldSimple w:instr=" SEQ Figure \* ARABIC ">
-        <w:r>
-          <w:rPr>
-            <w:noProof/>
-          </w:rPr>
-          <w:t>6</w:t>
-        </w:r>
-      </w:fldSimple>
+      <w:r>
+        <w:fldChar w:fldCharType="begin"/>
+      </w:r>
+      <w:r>
+        <w:instrText xml:space="preserve"> SEQ Figure \* ARABIC </w:instrText>
+      </w:r>
+      <w:r>
+        <w:fldChar w:fldCharType="separate"/>
+      </w:r>
+      <w:r>
+        <w:rPr>
+          <w:noProof/>
+        </w:rPr>
+        <w:t>6</w:t>
+      </w:r>
+      <w:r>
+        <w:rPr>
+          <w:noProof/>
+        </w:rPr>
+        <w:fldChar w:fldCharType="end"/>
+      </w:r>
       <w:r>
         <w:t>: Main dashboard</w:t>
       </w:r>
@@ -2995,14 +3061,27 @@
       <w:r>
         <w:t xml:space="preserve">Figure </w:t>
       </w:r>
-      <w:fldSimple w:instr=" SEQ Figure \* ARABIC ">
-        <w:r>
-          <w:rPr>
-            <w:noProof/>
-          </w:rPr>
-          <w:t>7</w:t>
-        </w:r>
-      </w:fldSimple>
+      <w:r>
+        <w:fldChar w:fldCharType="begin"/>
+      </w:r>
+      <w:r>
+        <w:instrText xml:space="preserve"> SEQ Figure \* ARABIC </w:instrText>
+      </w:r>
+      <w:r>
+        <w:fldChar w:fldCharType="separate"/>
+      </w:r>
+      <w:r>
+        <w:rPr>
+          <w:noProof/>
+        </w:rPr>
+        <w:t>7</w:t>
+      </w:r>
+      <w:r>
+        <w:rPr>
+          <w:noProof/>
+        </w:rPr>
+        <w:fldChar w:fldCharType="end"/>
+      </w:r>
       <w:r>
         <w:t>: Live value monitor</w:t>
       </w:r>
@@ -3131,14 +3210,27 @@
       <w:r>
         <w:t xml:space="preserve">Figure </w:t>
       </w:r>
-      <w:fldSimple w:instr=" SEQ Figure \* ARABIC ">
-        <w:r>
-          <w:rPr>
-            <w:noProof/>
-          </w:rPr>
-          <w:t>8</w:t>
-        </w:r>
-      </w:fldSimple>
+      <w:r>
+        <w:fldChar w:fldCharType="begin"/>
+      </w:r>
+      <w:r>
+        <w:instrText xml:space="preserve"> SEQ Figure \* ARABIC </w:instrText>
+      </w:r>
+      <w:r>
+        <w:fldChar w:fldCharType="separate"/>
+      </w:r>
+      <w:r>
+        <w:rPr>
+          <w:noProof/>
+        </w:rPr>
+        <w:t>8</w:t>
+      </w:r>
+      <w:r>
+        <w:rPr>
+          <w:noProof/>
+        </w:rPr>
+        <w:fldChar w:fldCharType="end"/>
+      </w:r>
       <w:r>
         <w:t>: Heart rate reporting screen</w:t>
       </w:r>
@@ -3316,7 +3408,18 @@
           <w:szCs w:val="28"/>
           <w:lang w:bidi="ar-LB"/>
         </w:rPr>
-        <w:t>Therefore, I opted to keep things as is, since no performance is degraded there is little to win from the migration</w:t>
+        <w:t>Therefore, I opted to keep things as is, since no performance is degraded there is little to win from the migratio</w:t>
+      </w:r>
+      <w:bookmarkStart w:id="0" w:name="_GoBack"/>
+      <w:bookmarkEnd w:id="0"/>
+      <w:r>
+        <w:rPr>
+          <w:rFonts w:asciiTheme="majorBidi" w:hAnsiTheme="majorBidi" w:cstheme="majorBidi"/>
+          <w:sz w:val="28"/>
+          <w:szCs w:val="28"/>
+          <w:lang w:bidi="ar-LB"/>
+        </w:rPr>
+        <w:t>n</w:t>
       </w:r>
     </w:p>
     <w:p>
@@ -3430,8 +3533,6 @@
         </w:rPr>
         <w:t xml:space="preserve"> frames per second, so the performance for high sampling rates became much better. </w:t>
       </w:r>
-      <w:bookmarkStart w:id="0" w:name="_GoBack"/>
-      <w:bookmarkEnd w:id="0"/>
     </w:p>
     <w:p>
       <w:pPr>
@@ -5256,6 +5357,7 @@
   <w:style w:type="character" w:default="1" w:styleId="DefaultParagraphFont">
     <w:name w:val="Default Paragraph Font"/>
     <w:uiPriority w:val="1"/>
+    <w:semiHidden/>
     <w:unhideWhenUsed/>
   </w:style>
   <w:style w:type="table" w:default="1" w:styleId="TableNormal">

</xml_diff>